<commit_message>
completado documentacion de consultas sql
</commit_message>
<xml_diff>
--- a/EjercicioWhereBusqueda1.docx
+++ b/EjercicioWhereBusqueda1.docx
@@ -274,30 +274,51 @@
     <w:p>
       <w:pPr>
         <w:ind w:left="708"/>
-      </w:pPr>
-      <w:r>
-        <w:t xml:space="preserve">    26</w:t>
-      </w:r>
-    </w:p>
-    <w:p>
-      <w:pPr>
-        <w:ind w:left="708"/>
-      </w:pPr>
-      <w:r>
-        <w:t xml:space="preserve">(1 </w:t>
-      </w:r>
-      <w:proofErr w:type="spellStart"/>
-      <w:r>
-        <w:t>row</w:t>
-      </w:r>
-      <w:proofErr w:type="spellEnd"/>
-      <w:r>
-        <w:t>)</w:t>
-      </w:r>
-    </w:p>
-    <w:p/>
-    <w:p>
-      <w:r>
+        <w:rPr>
+          <w:lang w:val="en-US"/>
+        </w:rPr>
+      </w:pPr>
+      <w:r>
+        <w:t xml:space="preserve">    </w:t>
+      </w:r>
+      <w:r>
+        <w:rPr>
+          <w:lang w:val="en-US"/>
+        </w:rPr>
+        <w:t>26</w:t>
+      </w:r>
+    </w:p>
+    <w:p>
+      <w:pPr>
+        <w:ind w:left="708"/>
+        <w:rPr>
+          <w:lang w:val="en-US"/>
+        </w:rPr>
+      </w:pPr>
+      <w:r>
+        <w:rPr>
+          <w:lang w:val="en-US"/>
+        </w:rPr>
+        <w:t>(1 row)</w:t>
+      </w:r>
+    </w:p>
+    <w:p>
+      <w:pPr>
+        <w:rPr>
+          <w:lang w:val="en-US"/>
+        </w:rPr>
+      </w:pPr>
+    </w:p>
+    <w:p>
+      <w:pPr>
+        <w:rPr>
+          <w:lang w:val="en-US"/>
+        </w:rPr>
+      </w:pPr>
+      <w:r>
+        <w:rPr>
+          <w:lang w:val="en-US"/>
+        </w:rPr>
         <w:t xml:space="preserve">      --------------------------------------------------------------------------------------------------------------</w:t>
       </w:r>
     </w:p>
@@ -308,6 +329,9 @@
         </w:rPr>
       </w:pPr>
       <w:r>
+        <w:rPr>
+          <w:lang w:val="en-US"/>
+        </w:rPr>
         <w:tab/>
       </w:r>
       <w:proofErr w:type="spellStart"/>
@@ -384,42 +408,63 @@
     <w:p>
       <w:pPr>
         <w:ind w:left="708"/>
-      </w:pPr>
-      <w:r>
+        <w:rPr>
+          <w:lang w:val="en-US"/>
+        </w:rPr>
+      </w:pPr>
+      <w:r>
+        <w:rPr>
+          <w:lang w:val="en-US"/>
+        </w:rPr>
         <w:t>-------</w:t>
       </w:r>
     </w:p>
     <w:p>
       <w:pPr>
         <w:ind w:left="708"/>
-      </w:pPr>
-      <w:r>
+        <w:rPr>
+          <w:lang w:val="en-US"/>
+        </w:rPr>
+      </w:pPr>
+      <w:r>
+        <w:rPr>
+          <w:lang w:val="en-US"/>
+        </w:rPr>
         <w:t xml:space="preserve">   109</w:t>
       </w:r>
     </w:p>
     <w:p>
       <w:pPr>
         <w:ind w:left="708"/>
-      </w:pPr>
-      <w:r>
-        <w:t xml:space="preserve">(1 </w:t>
-      </w:r>
-      <w:proofErr w:type="spellStart"/>
-      <w:r>
-        <w:t>row</w:t>
-      </w:r>
-      <w:proofErr w:type="spellEnd"/>
-      <w:r>
-        <w:t>)</w:t>
-      </w:r>
-    </w:p>
-    <w:p>
-      <w:pPr>
-        <w:ind w:left="708"/>
-      </w:pPr>
-    </w:p>
-    <w:p>
-      <w:r>
+        <w:rPr>
+          <w:lang w:val="en-US"/>
+        </w:rPr>
+      </w:pPr>
+      <w:r>
+        <w:rPr>
+          <w:lang w:val="en-US"/>
+        </w:rPr>
+        <w:t>(1 row)</w:t>
+      </w:r>
+    </w:p>
+    <w:p>
+      <w:pPr>
+        <w:ind w:left="708"/>
+        <w:rPr>
+          <w:lang w:val="en-US"/>
+        </w:rPr>
+      </w:pPr>
+    </w:p>
+    <w:p>
+      <w:pPr>
+        <w:rPr>
+          <w:lang w:val="en-US"/>
+        </w:rPr>
+      </w:pPr>
+      <w:r>
+        <w:rPr>
+          <w:lang w:val="en-US"/>
+        </w:rPr>
         <w:t xml:space="preserve">        ---------------------------------------------------------------------------------------------------------------</w:t>
       </w:r>
     </w:p>
@@ -430,6 +475,9 @@
         </w:rPr>
       </w:pPr>
       <w:r>
+        <w:rPr>
+          <w:lang w:val="en-US"/>
+        </w:rPr>
         <w:tab/>
       </w:r>
       <w:proofErr w:type="spellStart"/>
@@ -506,42 +554,63 @@
     <w:p>
       <w:pPr>
         <w:ind w:left="708"/>
-      </w:pPr>
-      <w:r>
+        <w:rPr>
+          <w:lang w:val="en-US"/>
+        </w:rPr>
+      </w:pPr>
+      <w:r>
+        <w:rPr>
+          <w:lang w:val="en-US"/>
+        </w:rPr>
         <w:t>-------</w:t>
       </w:r>
     </w:p>
     <w:p>
       <w:pPr>
         <w:ind w:left="708"/>
-      </w:pPr>
-      <w:r>
+        <w:rPr>
+          <w:lang w:val="en-US"/>
+        </w:rPr>
+      </w:pPr>
+      <w:r>
+        <w:rPr>
+          <w:lang w:val="en-US"/>
+        </w:rPr>
         <w:t xml:space="preserve">    71</w:t>
       </w:r>
     </w:p>
     <w:p>
       <w:pPr>
         <w:ind w:left="708"/>
-      </w:pPr>
-      <w:r>
-        <w:t xml:space="preserve">(1 </w:t>
-      </w:r>
-      <w:proofErr w:type="spellStart"/>
-      <w:r>
-        <w:t>row</w:t>
-      </w:r>
-      <w:proofErr w:type="spellEnd"/>
-      <w:r>
-        <w:t>)</w:t>
-      </w:r>
-    </w:p>
-    <w:p>
-      <w:pPr>
-        <w:ind w:left="708"/>
-      </w:pPr>
-    </w:p>
-    <w:p>
-      <w:r>
+        <w:rPr>
+          <w:lang w:val="en-US"/>
+        </w:rPr>
+      </w:pPr>
+      <w:r>
+        <w:rPr>
+          <w:lang w:val="en-US"/>
+        </w:rPr>
+        <w:t>(1 row)</w:t>
+      </w:r>
+    </w:p>
+    <w:p>
+      <w:pPr>
+        <w:ind w:left="708"/>
+        <w:rPr>
+          <w:lang w:val="en-US"/>
+        </w:rPr>
+      </w:pPr>
+    </w:p>
+    <w:p>
+      <w:pPr>
+        <w:rPr>
+          <w:lang w:val="en-US"/>
+        </w:rPr>
+      </w:pPr>
+      <w:r>
+        <w:rPr>
+          <w:lang w:val="en-US"/>
+        </w:rPr>
         <w:lastRenderedPageBreak/>
         <w:t xml:space="preserve">          ----------------------------------------------------------------------------------------------------------------</w:t>
       </w:r>
@@ -553,6 +622,9 @@
         </w:rPr>
       </w:pPr>
       <w:r>
+        <w:rPr>
+          <w:lang w:val="en-US"/>
+        </w:rPr>
         <w:tab/>
       </w:r>
       <w:proofErr w:type="spellStart"/>
@@ -629,47 +701,71 @@
     <w:p>
       <w:pPr>
         <w:ind w:left="708"/>
-      </w:pPr>
-      <w:r>
+        <w:rPr>
+          <w:lang w:val="en-US"/>
+        </w:rPr>
+      </w:pPr>
+      <w:r>
+        <w:rPr>
+          <w:lang w:val="en-US"/>
+        </w:rPr>
         <w:t>-------</w:t>
       </w:r>
     </w:p>
     <w:p>
       <w:pPr>
         <w:ind w:left="708"/>
-      </w:pPr>
-      <w:r>
+        <w:rPr>
+          <w:lang w:val="en-US"/>
+        </w:rPr>
+      </w:pPr>
+      <w:r>
+        <w:rPr>
+          <w:lang w:val="en-US"/>
+        </w:rPr>
         <w:t xml:space="preserve">    31</w:t>
       </w:r>
     </w:p>
     <w:p>
       <w:pPr>
         <w:ind w:left="708"/>
-      </w:pPr>
-      <w:r>
-        <w:t xml:space="preserve">(1 </w:t>
-      </w:r>
-      <w:proofErr w:type="spellStart"/>
-      <w:r>
-        <w:t>row</w:t>
-      </w:r>
-      <w:proofErr w:type="spellEnd"/>
-      <w:r>
-        <w:t>)</w:t>
-      </w:r>
-    </w:p>
-    <w:p>
-      <w:pPr>
-        <w:ind w:left="708"/>
-      </w:pPr>
-    </w:p>
-    <w:p>
-      <w:pPr>
-        <w:ind w:left="708"/>
-      </w:pPr>
-    </w:p>
-    <w:p>
-      <w:r>
+        <w:rPr>
+          <w:lang w:val="en-US"/>
+        </w:rPr>
+      </w:pPr>
+      <w:r>
+        <w:rPr>
+          <w:lang w:val="en-US"/>
+        </w:rPr>
+        <w:t>(1 row)</w:t>
+      </w:r>
+    </w:p>
+    <w:p>
+      <w:pPr>
+        <w:ind w:left="708"/>
+        <w:rPr>
+          <w:lang w:val="en-US"/>
+        </w:rPr>
+      </w:pPr>
+    </w:p>
+    <w:p>
+      <w:pPr>
+        <w:ind w:left="708"/>
+        <w:rPr>
+          <w:lang w:val="en-US"/>
+        </w:rPr>
+      </w:pPr>
+    </w:p>
+    <w:p>
+      <w:pPr>
+        <w:rPr>
+          <w:lang w:val="en-US"/>
+        </w:rPr>
+      </w:pPr>
+      <w:r>
+        <w:rPr>
+          <w:lang w:val="en-US"/>
+        </w:rPr>
         <w:t>2.</w:t>
       </w:r>
     </w:p>
@@ -851,51 +947,87 @@
     <w:p>
       <w:pPr>
         <w:ind w:firstLine="708"/>
-      </w:pPr>
-      <w:proofErr w:type="spellStart"/>
-      <w:r>
+        <w:rPr>
+          <w:lang w:val="en-US"/>
+        </w:rPr>
+      </w:pPr>
+      <w:r>
+        <w:rPr>
+          <w:lang w:val="en-US"/>
+        </w:rPr>
         <w:t>count</w:t>
       </w:r>
-      <w:proofErr w:type="spellEnd"/>
     </w:p>
     <w:p>
       <w:pPr>
         <w:ind w:firstLine="708"/>
-      </w:pPr>
-      <w:r>
+        <w:rPr>
+          <w:lang w:val="en-US"/>
+        </w:rPr>
+      </w:pPr>
+      <w:r>
+        <w:rPr>
+          <w:lang w:val="en-US"/>
+        </w:rPr>
         <w:t>-------</w:t>
       </w:r>
     </w:p>
     <w:p>
-      <w:r>
+      <w:pPr>
+        <w:rPr>
+          <w:lang w:val="en-US"/>
+        </w:rPr>
+      </w:pPr>
+      <w:r>
+        <w:rPr>
+          <w:lang w:val="en-US"/>
+        </w:rPr>
         <w:t xml:space="preserve">   </w:t>
       </w:r>
       <w:r>
+        <w:rPr>
+          <w:lang w:val="en-US"/>
+        </w:rPr>
         <w:tab/>
       </w:r>
       <w:r>
+        <w:rPr>
+          <w:lang w:val="en-US"/>
+        </w:rPr>
         <w:t>111</w:t>
       </w:r>
     </w:p>
     <w:p>
       <w:pPr>
         <w:ind w:firstLine="708"/>
-      </w:pPr>
-      <w:r>
-        <w:t xml:space="preserve">(1 </w:t>
-      </w:r>
-      <w:proofErr w:type="spellStart"/>
-      <w:r>
-        <w:t>row</w:t>
-      </w:r>
-      <w:proofErr w:type="spellEnd"/>
-      <w:r>
-        <w:t>)</w:t>
-      </w:r>
-    </w:p>
-    <w:p/>
-    <w:p>
-      <w:r>
+        <w:rPr>
+          <w:lang w:val="en-US"/>
+        </w:rPr>
+      </w:pPr>
+      <w:r>
+        <w:rPr>
+          <w:lang w:val="en-US"/>
+        </w:rPr>
+        <w:t>(1 row)</w:t>
+      </w:r>
+    </w:p>
+    <w:p>
+      <w:pPr>
+        <w:rPr>
+          <w:lang w:val="en-US"/>
+        </w:rPr>
+      </w:pPr>
+    </w:p>
+    <w:p>
+      <w:pPr>
+        <w:rPr>
+          <w:lang w:val="en-US"/>
+        </w:rPr>
+      </w:pPr>
+      <w:r>
+        <w:rPr>
+          <w:lang w:val="en-US"/>
+        </w:rPr>
         <w:t>3.</w:t>
       </w:r>
     </w:p>
@@ -1086,9 +1218,283 @@
       </w:r>
       <w:r>
         <w:tab/>
-      </w:r>
-      <w:r>
         <w:t>190</w:t>
+      </w:r>
+    </w:p>
+    <w:p>
+      <w:pPr>
+        <w:ind w:firstLine="708"/>
+      </w:pPr>
+      <w:r>
+        <w:t xml:space="preserve">(1 </w:t>
+      </w:r>
+      <w:proofErr w:type="spellStart"/>
+      <w:r>
+        <w:t>row</w:t>
+      </w:r>
+      <w:proofErr w:type="spellEnd"/>
+      <w:r>
+        <w:t>)</w:t>
+      </w:r>
+    </w:p>
+    <w:p>
+      <w:pPr>
+        <w:ind w:firstLine="708"/>
+      </w:pPr>
+    </w:p>
+    <w:p>
+      <w:r>
+        <w:t>4.</w:t>
+      </w:r>
+    </w:p>
+    <w:p>
+      <w:pPr>
+        <w:spacing w:after="20"/>
+        <w:ind w:left="709"/>
+      </w:pPr>
+      <w:proofErr w:type="spellStart"/>
+      <w:r>
+        <w:t>pruebadb</w:t>
+      </w:r>
+      <w:proofErr w:type="spellEnd"/>
+      <w:r>
+        <w:t xml:space="preserve">=&gt; </w:t>
+      </w:r>
+      <w:proofErr w:type="spellStart"/>
+      <w:r>
+        <w:t>select</w:t>
+      </w:r>
+      <w:proofErr w:type="spellEnd"/>
+      <w:r>
+        <w:t xml:space="preserve"> </w:t>
+      </w:r>
+      <w:proofErr w:type="spellStart"/>
+      <w:proofErr w:type="gramStart"/>
+      <w:r>
+        <w:t>count</w:t>
+      </w:r>
+      <w:proofErr w:type="spellEnd"/>
+      <w:r>
+        <w:t>(</w:t>
+      </w:r>
+      <w:proofErr w:type="gramEnd"/>
+      <w:r>
+        <w:t xml:space="preserve">*) </w:t>
+      </w:r>
+    </w:p>
+    <w:p>
+      <w:pPr>
+        <w:spacing w:after="20"/>
+        <w:ind w:left="709"/>
+      </w:pPr>
+      <w:proofErr w:type="spellStart"/>
+      <w:r>
+        <w:t>from</w:t>
+      </w:r>
+      <w:proofErr w:type="spellEnd"/>
+      <w:r>
+        <w:t xml:space="preserve"> pisos </w:t>
+      </w:r>
+    </w:p>
+    <w:p>
+      <w:pPr>
+        <w:spacing w:after="20"/>
+        <w:ind w:left="709"/>
+      </w:pPr>
+      <w:proofErr w:type="spellStart"/>
+      <w:r>
+        <w:t>where</w:t>
+      </w:r>
+      <w:proofErr w:type="spellEnd"/>
+      <w:r>
+        <w:t xml:space="preserve"> habitaciones = 2 </w:t>
+      </w:r>
+      <w:proofErr w:type="spellStart"/>
+      <w:r>
+        <w:t>or</w:t>
+      </w:r>
+      <w:proofErr w:type="spellEnd"/>
+      <w:r>
+        <w:t xml:space="preserve"> habitaciones = 4 </w:t>
+      </w:r>
+      <w:proofErr w:type="spellStart"/>
+      <w:r>
+        <w:t>or</w:t>
+      </w:r>
+      <w:proofErr w:type="spellEnd"/>
+      <w:r>
+        <w:t xml:space="preserve"> habitaciones = 6;</w:t>
+      </w:r>
+    </w:p>
+    <w:p>
+      <w:pPr>
+        <w:spacing w:after="20"/>
+        <w:ind w:left="709"/>
+      </w:pPr>
+    </w:p>
+    <w:p>
+      <w:r>
+        <w:t xml:space="preserve"> </w:t>
+      </w:r>
+      <w:r>
+        <w:tab/>
+      </w:r>
+      <w:proofErr w:type="spellStart"/>
+      <w:r>
+        <w:t>count</w:t>
+      </w:r>
+      <w:proofErr w:type="spellEnd"/>
+    </w:p>
+    <w:p>
+      <w:pPr>
+        <w:ind w:firstLine="708"/>
+      </w:pPr>
+      <w:r>
+        <w:lastRenderedPageBreak/>
+        <w:t>-------</w:t>
+      </w:r>
+    </w:p>
+    <w:p>
+      <w:r>
+        <w:t xml:space="preserve">   </w:t>
+      </w:r>
+      <w:r>
+        <w:tab/>
+      </w:r>
+      <w:r>
+        <w:t>106</w:t>
+      </w:r>
+    </w:p>
+    <w:p>
+      <w:pPr>
+        <w:ind w:firstLine="708"/>
+      </w:pPr>
+      <w:r>
+        <w:t xml:space="preserve">(1 </w:t>
+      </w:r>
+      <w:proofErr w:type="spellStart"/>
+      <w:r>
+        <w:t>row</w:t>
+      </w:r>
+      <w:proofErr w:type="spellEnd"/>
+      <w:r>
+        <w:t>)</w:t>
+      </w:r>
+    </w:p>
+    <w:p/>
+    <w:p>
+      <w:r>
+        <w:t>5.</w:t>
+      </w:r>
+    </w:p>
+    <w:p>
+      <w:pPr>
+        <w:rPr>
+          <w:lang w:val="en-US"/>
+        </w:rPr>
+      </w:pPr>
+      <w:r>
+        <w:tab/>
+      </w:r>
+      <w:proofErr w:type="spellStart"/>
+      <w:r>
+        <w:rPr>
+          <w:lang w:val="en-US"/>
+        </w:rPr>
+        <w:t>pruebadb</w:t>
+      </w:r>
+      <w:proofErr w:type="spellEnd"/>
+      <w:r>
+        <w:rPr>
+          <w:lang w:val="en-US"/>
+        </w:rPr>
+        <w:t xml:space="preserve">=&gt; select </w:t>
+      </w:r>
+      <w:proofErr w:type="gramStart"/>
+      <w:r>
+        <w:rPr>
+          <w:lang w:val="en-US"/>
+        </w:rPr>
+        <w:t>count(</w:t>
+      </w:r>
+      <w:proofErr w:type="gramEnd"/>
+      <w:r>
+        <w:rPr>
+          <w:lang w:val="en-US"/>
+        </w:rPr>
+        <w:t xml:space="preserve">*) from </w:t>
+      </w:r>
+      <w:proofErr w:type="spellStart"/>
+      <w:r>
+        <w:rPr>
+          <w:lang w:val="en-US"/>
+        </w:rPr>
+        <w:t>pisos</w:t>
+      </w:r>
+      <w:proofErr w:type="spellEnd"/>
+      <w:r>
+        <w:rPr>
+          <w:lang w:val="en-US"/>
+        </w:rPr>
+        <w:t xml:space="preserve"> where </w:t>
+      </w:r>
+      <w:proofErr w:type="spellStart"/>
+      <w:r>
+        <w:rPr>
+          <w:lang w:val="en-US"/>
+        </w:rPr>
+        <w:t>direccion</w:t>
+      </w:r>
+      <w:proofErr w:type="spellEnd"/>
+      <w:r>
+        <w:rPr>
+          <w:lang w:val="en-US"/>
+        </w:rPr>
+        <w:t xml:space="preserve"> like 'Chalet%';        </w:t>
+      </w:r>
+    </w:p>
+    <w:p>
+      <w:pPr>
+        <w:rPr>
+          <w:lang w:val="en-US"/>
+        </w:rPr>
+      </w:pPr>
+      <w:r>
+        <w:rPr>
+          <w:lang w:val="en-US"/>
+        </w:rPr>
+        <w:t xml:space="preserve">    </w:t>
+      </w:r>
+      <w:r>
+        <w:rPr>
+          <w:lang w:val="en-US"/>
+        </w:rPr>
+        <w:tab/>
+      </w:r>
+      <w:r>
+        <w:rPr>
+          <w:lang w:val="en-US"/>
+        </w:rPr>
+        <w:t>count</w:t>
+      </w:r>
+    </w:p>
+    <w:p>
+      <w:pPr>
+        <w:ind w:firstLine="708"/>
+      </w:pPr>
+      <w:r>
+        <w:t>-------</w:t>
+      </w:r>
+    </w:p>
+    <w:p>
+      <w:r>
+        <w:t xml:space="preserve">    </w:t>
+      </w:r>
+      <w:r>
+        <w:tab/>
+      </w:r>
+      <w:r>
+        <w:t>93</w:t>
       </w:r>
     </w:p>
     <w:p>

</xml_diff>